<commit_message>
Meeting Minutes and Agenda
Fixed typos in the Jan. 23 minutes. Each meeting will now be accompanied
with an agenda.
</commit_message>
<xml_diff>
--- a/Documents/Meetings/01232014/01232014 Minutes.docx
+++ b/Documents/Meetings/01232014/01232014 Minutes.docx
@@ -264,13 +264,21 @@
         <w:tab/>
       </w:r>
       <w:r>
-        <w:t>The team acquainted itself with the GitHub desktop application for committing changes and updating the master files on the GitHub server.  There appears to be GitHub integration into Visual Studio 2013, so the team is downloading this version of Visual Studio via Microsoft’s Dream</w:t>
+        <w:t xml:space="preserve">The team acquainted itself with the GitHub desktop application for committing changes and updating the master files on the GitHub server.  There appears to be GitHub integration into Visual Studio 2013, so the team is downloading this version of Visual Studio via Microsoft’s </w:t>
+      </w:r>
+      <w:proofErr w:type="spellStart"/>
+      <w:r>
+        <w:t>Dream</w:t>
       </w:r>
       <w:r>
         <w:t>S</w:t>
       </w:r>
       <w:r>
-        <w:t xml:space="preserve">park program.  </w:t>
+        <w:t>park</w:t>
+      </w:r>
+      <w:proofErr w:type="spellEnd"/>
+      <w:r>
+        <w:t xml:space="preserve"> program.  </w:t>
       </w:r>
       <w:r>
         <w:t>The team will use this GitHub integration into Visual Studio in conjunction with the GitHub desktop application and website.</w:t>
@@ -285,7 +293,19 @@
         <w:tab/>
       </w:r>
       <w:r>
-        <w:t>At the next meeting, the team will conduct a detailed discussion on the falling topics: potential programming languages; development lifecycle process; scheduling deadlines; and, establishing standards and protocols.</w:t>
+        <w:t>At the next meeting, the team will conduct a</w:t>
+      </w:r>
+      <w:r>
+        <w:t xml:space="preserve"> detailed discussion on the follow</w:t>
+      </w:r>
+      <w:r>
+        <w:t>ing topics: potential programming languages; development lifecycle process</w:t>
+      </w:r>
+      <w:r>
+        <w:t>es</w:t>
+      </w:r>
+      <w:r>
+        <w:t>; scheduling deadlines; and, establishing standards and protocols.</w:t>
       </w:r>
     </w:p>
     <w:p>
@@ -303,14 +323,14 @@
       <w:r>
         <w:t xml:space="preserve"> at 8:00pm in the Collier Library basement.</w:t>
       </w:r>
+    </w:p>
+    <w:p>
+      <w:pPr>
+        <w:spacing w:line="240" w:lineRule="auto"/>
+        <w:contextualSpacing/>
+      </w:pPr>
       <w:bookmarkStart w:id="0" w:name="_GoBack"/>
       <w:bookmarkEnd w:id="0"/>
-    </w:p>
-    <w:p>
-      <w:pPr>
-        <w:spacing w:line="240" w:lineRule="auto"/>
-        <w:contextualSpacing/>
-      </w:pPr>
     </w:p>
     <w:p>
       <w:pPr>

</xml_diff>